<commit_message>
Melhoria da redação das respostas
</commit_message>
<xml_diff>
--- a/P3/P3_CES28_17.docx
+++ b/P3/P3_CES28_17.docx
@@ -473,14 +473,36 @@
     <w:p>
       <w:pPr>
         <w:pStyle w:val="Normal"/>
-        <w:rPr>
-          <w:lang w:val="pt-BR"/>
-        </w:rPr>
-      </w:pPr>
-      <w:r>
-        <w:rPr>
-          <w:lang w:val="pt-BR"/>
-        </w:rPr>
+        <w:spacing w:before="0" w:after="0"/>
+        <w:contextualSpacing/>
+        <w:rPr>
+          <w:lang w:val="pt-BR"/>
+        </w:rPr>
+      </w:pPr>
+      <w:bookmarkStart w:id="4" w:name="__DdeLink__257_905583642"/>
+      <w:r>
+        <w:rPr>
+          <w:b/>
+          <w:lang w:val="pt-BR"/>
+        </w:rPr>
+        <w:t xml:space="preserve"> </w:t>
+      </w:r>
+      <w:r>
+        <w:rPr>
+          <w:b/>
+          <w:color w:val="FF0000"/>
+          <w:lang w:val="pt-BR"/>
+        </w:rPr>
+        <w:t xml:space="preserve">[IMPLEMENTAÇÃO] </w:t>
+      </w:r>
+      <w:bookmarkEnd w:id="4"/>
+      <w:r>
+        <w:rPr>
+          <w:b/>
+          <w:color w:val="FF0000"/>
+          <w:lang w:val="pt-BR"/>
+        </w:rPr>
+        <w:t>RODAR a Main.java no package default.</w:t>
       </w:r>
       <w:r>
         <w:br w:type="page"/>
@@ -530,15 +552,26 @@
         <w:pStyle w:val="Normal"/>
         <w:spacing w:before="0" w:after="0"/>
         <w:contextualSpacing/>
-        <w:rPr/>
-      </w:pPr>
-      <w:r>
-        <w:rPr>
-          <w:b/>
-          <w:color w:val="FF0000"/>
-          <w:lang w:val="pt-BR"/>
-        </w:rPr>
-        <w:t>[IMPLEMENTADO] Cada camada foi criada em uma package separada, sendo criadas as packages: model, presenter, view.</w:t>
+        <w:jc w:val="both"/>
+        <w:rPr>
+          <w:color w:val="D4711A"/>
+        </w:rPr>
+      </w:pPr>
+      <w:r>
+        <w:rPr>
+          <w:b/>
+          <w:color w:val="D4711A"/>
+          <w:lang w:val="pt-BR"/>
+        </w:rPr>
+        <w:t xml:space="preserve">[IMPLEMENTADO] Cada camada foi criada em uma package separada, sendo criadas as packages: model, presenter, view. </w:t>
+      </w:r>
+      <w:r>
+        <w:rPr>
+          <w:b/>
+          <w:color w:val="D4711A"/>
+          <w:lang w:val="pt-BR"/>
+        </w:rPr>
+        <w:t>O conceito de MVP em camadas foi seguido: apenas o Presenter conhece o model, o view conhece apenas o presenter.</w:t>
       </w:r>
     </w:p>
     <w:p>
@@ -553,8 +586,26 @@
       </w:pPr>
       <w:r>
         <w:rPr>
-          <w:lang w:val="pt-BR"/>
-        </w:rPr>
+          <w:b/>
+          <w:lang w:val="pt-BR"/>
+        </w:rPr>
+        <w:t xml:space="preserve"> </w:t>
+      </w:r>
+      <w:r>
+        <w:rPr>
+          <w:b/>
+          <w:color w:val="FF0000"/>
+          <w:lang w:val="pt-BR"/>
+        </w:rPr>
+        <w:t xml:space="preserve">[IMPLEMENTAÇÃO] </w:t>
+      </w:r>
+      <w:r>
+        <w:rPr>
+          <w:b/>
+          <w:color w:val="FF0000"/>
+          <w:lang w:val="pt-BR"/>
+        </w:rPr>
+        <w:t>RODAR a Main.java no package default.</w:t>
       </w:r>
     </w:p>
     <w:p>
@@ -600,12 +651,15 @@
         <w:pStyle w:val="Normal"/>
         <w:spacing w:before="0" w:after="0"/>
         <w:contextualSpacing/>
-        <w:rPr/>
-      </w:pPr>
-      <w:r>
-        <w:rPr>
-          <w:b/>
-          <w:color w:val="FF0000"/>
+        <w:jc w:val="both"/>
+        <w:rPr>
+          <w:color w:val="D4711A"/>
+        </w:rPr>
+      </w:pPr>
+      <w:r>
+        <w:rPr>
+          <w:b/>
+          <w:color w:val="D4711A"/>
           <w:lang w:val="pt-BR"/>
         </w:rPr>
         <w:t>[IMPLEMENTADO] Há acoplamento abstrato, as camadas de baixo (Presenter e Model) não dependem das camadas de cima (View). Model não sabe nada de View, Presenter tem apenas um acoplamento abstrato.</w:t>
@@ -616,12 +670,15 @@
         <w:pStyle w:val="Normal"/>
         <w:spacing w:before="0" w:after="0"/>
         <w:contextualSpacing/>
-        <w:rPr/>
-      </w:pPr>
-      <w:r>
-        <w:rPr>
-          <w:b/>
-          <w:color w:val="FF0000"/>
+        <w:jc w:val="both"/>
+        <w:rPr>
+          <w:color w:val="D4711A"/>
+        </w:rPr>
+      </w:pPr>
+      <w:r>
+        <w:rPr>
+          <w:b/>
+          <w:color w:val="D4711A"/>
           <w:lang w:val="pt-BR"/>
         </w:rPr>
         <w:t>P</w:t>
@@ -629,10 +686,10 @@
       <w:r>
         <w:rPr>
           <w:b/>
-          <w:color w:val="FF0000"/>
-          <w:lang w:val="pt-BR"/>
-        </w:rPr>
-        <w:t>ara poder usar várias instâncias de Views diferentes ao mesmo tempo com a mesma instância de Presenter e Model, utilizou-se o D.P. Observer.</w:t>
+          <w:color w:val="D4711A"/>
+          <w:lang w:val="pt-BR"/>
+        </w:rPr>
+        <w:t>ara poder usar várias instâncias de Views diferentes ao mesmo tempo com a mesma instância de Presenter e Model, utilizou-se o D.P. Observer. Assim, o Presenter (Observable) notifica as views (Observers) quando é realizado o cálculo.</w:t>
       </w:r>
     </w:p>
     <w:p>
@@ -647,8 +704,26 @@
       </w:pPr>
       <w:r>
         <w:rPr>
-          <w:lang w:val="pt-BR"/>
-        </w:rPr>
+          <w:b/>
+          <w:lang w:val="pt-BR"/>
+        </w:rPr>
+        <w:t xml:space="preserve"> </w:t>
+      </w:r>
+      <w:r>
+        <w:rPr>
+          <w:b/>
+          <w:color w:val="FF0000"/>
+          <w:lang w:val="pt-BR"/>
+        </w:rPr>
+        <w:t xml:space="preserve">[IMPLEMENTAÇÃO] </w:t>
+      </w:r>
+      <w:r>
+        <w:rPr>
+          <w:b/>
+          <w:color w:val="FF0000"/>
+          <w:lang w:val="pt-BR"/>
+        </w:rPr>
+        <w:t>RODAR a Main.java no package default.</w:t>
       </w:r>
     </w:p>
     <w:p>
@@ -735,12 +810,15 @@
         <w:pStyle w:val="Normal"/>
         <w:spacing w:before="0" w:after="0"/>
         <w:contextualSpacing/>
-        <w:rPr/>
-      </w:pPr>
-      <w:r>
-        <w:rPr>
-          <w:b/>
-          <w:color w:val="FF0000"/>
+        <w:jc w:val="both"/>
+        <w:rPr>
+          <w:color w:val="D4711A"/>
+        </w:rPr>
+      </w:pPr>
+      <w:r>
+        <w:rPr>
+          <w:b/>
+          <w:color w:val="D4711A"/>
           <w:lang w:val="pt-BR"/>
         </w:rPr>
         <w:t xml:space="preserve">[IMPLEMENTADO] Utilizou-se o padrão criacional Abstract Factory, que cria os objetos por meio do parâmetro de String que ela recebe, </w:t>
@@ -748,10 +826,10 @@
       <w:r>
         <w:rPr>
           <w:b/>
-          <w:color w:val="FF0000"/>
-          <w:lang w:val="pt-BR"/>
-        </w:rPr>
-        <w:t>na classe InterpolationFactory. Como ela tem um HashMap, basta fazer uma chamada ao seu método addInterpolationMethod para acrescentar um novo algoritmo, método esse protected, para que a sua extensão possa fazê-lo.</w:t>
+          <w:color w:val="D4711A"/>
+          <w:lang w:val="pt-BR"/>
+        </w:rPr>
+        <w:t>na classe InterpolationFactory. Como ela tem um HashMap, basta fazer uma chamada ao seu método addInterpolationMethod para acrescentar um novo algoritmo.</w:t>
       </w:r>
     </w:p>
     <w:p>
@@ -770,8 +848,26 @@
       </w:pPr>
       <w:r>
         <w:rPr>
-          <w:lang w:val="pt-BR"/>
-        </w:rPr>
+          <w:b/>
+          <w:lang w:val="pt-BR"/>
+        </w:rPr>
+        <w:t xml:space="preserve"> </w:t>
+      </w:r>
+      <w:r>
+        <w:rPr>
+          <w:b/>
+          <w:color w:val="FF0000"/>
+          <w:lang w:val="pt-BR"/>
+        </w:rPr>
+        <w:t xml:space="preserve">[IMPLEMENTAÇÃO] </w:t>
+      </w:r>
+      <w:r>
+        <w:rPr>
+          <w:b/>
+          <w:color w:val="FF0000"/>
+          <w:lang w:val="pt-BR"/>
+        </w:rPr>
+        <w:t>RODAR a Main.java no package default.</w:t>
       </w:r>
     </w:p>
     <w:p>
@@ -2153,8 +2249,8 @@
           <w:lang w:val="pt-BR"/>
         </w:rPr>
       </w:pPr>
-      <w:bookmarkStart w:id="4" w:name="_x5heyw9nzyw4"/>
-      <w:bookmarkEnd w:id="4"/>
+      <w:bookmarkStart w:id="5" w:name="_x5heyw9nzyw4"/>
+      <w:bookmarkEnd w:id="5"/>
       <w:r>
         <w:rPr/>
         <mc:AlternateContent>
@@ -2215,8 +2311,8 @@
           <w:lang w:val="pt-BR"/>
         </w:rPr>
       </w:pPr>
-      <w:bookmarkStart w:id="5" w:name="_pdndq7arlqem"/>
-      <w:bookmarkEnd w:id="5"/>
+      <w:bookmarkStart w:id="6" w:name="_pdndq7arlqem"/>
+      <w:bookmarkEnd w:id="6"/>
       <w:r>
         <w:rPr>
           <w:lang w:val="pt-BR"/>
@@ -2261,18 +2357,19 @@
           <w:ilvl w:val="0"/>
           <w:numId w:val="6"/>
         </w:numPr>
+        <w:jc w:val="both"/>
         <w:rPr>
           <w:b/>
           <w:b/>
           <w:bCs/>
-          <w:color w:val="ED1C24"/>
+          <w:color w:val="D4711A"/>
         </w:rPr>
       </w:pPr>
       <w:r>
         <w:rPr>
           <w:b/>
           <w:bCs/>
-          <w:color w:val="ED1C24"/>
+          <w:color w:val="D4711A"/>
           <w:lang w:val="pt-BR"/>
         </w:rPr>
         <w:t xml:space="preserve">Open Closed Principle: </w:t>
@@ -2281,10 +2378,37 @@
         <w:rPr>
           <w:b/>
           <w:bCs/>
-          <w:color w:val="ED1C24"/>
-          <w:lang w:val="pt-BR"/>
-        </w:rPr>
-        <w:t>O código é fechado para modificações, mas pode facilmente extendê-lo, por exemplo ao se criar uma nova view.</w:t>
+          <w:color w:val="D4711A"/>
+          <w:lang w:val="pt-BR"/>
+        </w:rPr>
+        <w:t xml:space="preserve">O código é fechado para modificações </w:t>
+      </w:r>
+      <w:r>
+        <w:rPr>
+          <w:b/>
+          <w:bCs/>
+          <w:color w:val="D4711A"/>
+          <w:lang w:val="pt-BR"/>
+        </w:rPr>
+        <w:t>mas aberto para extensões, isto é</w:t>
+      </w:r>
+      <w:r>
+        <w:rPr>
+          <w:b/>
+          <w:bCs/>
+          <w:color w:val="D4711A"/>
+          <w:lang w:val="pt-BR"/>
+        </w:rPr>
+        <w:t xml:space="preserve">, </w:t>
+      </w:r>
+      <w:r>
+        <w:rPr>
+          <w:b/>
+          <w:bCs/>
+          <w:color w:val="D4711A"/>
+          <w:lang w:val="pt-BR"/>
+        </w:rPr>
+        <w:t>ao se acrescentar uma nova funcionalidade no código, digamos, uma nova view, herda-se (ou se implementa) os métodos necessários dessa nova view. Também se quiser acrescentar mais algoritmos, basta implementar a interface do InterpolationMethod e estender o comportamento do InterpolationFactory, acrescentando-se uma interpolação nele.</w:t>
       </w:r>
     </w:p>
     <w:p>
@@ -2294,18 +2418,19 @@
           <w:ilvl w:val="0"/>
           <w:numId w:val="6"/>
         </w:numPr>
+        <w:jc w:val="both"/>
         <w:rPr>
           <w:b/>
           <w:b/>
           <w:bCs/>
-          <w:color w:val="ED1C24"/>
+          <w:color w:val="D4711A"/>
         </w:rPr>
       </w:pPr>
       <w:r>
         <w:rPr>
           <w:b/>
           <w:bCs/>
-          <w:color w:val="ED1C24"/>
+          <w:color w:val="D4711A"/>
           <w:lang w:val="pt-BR"/>
         </w:rPr>
         <w:t xml:space="preserve">Dependency Inversion Principle: </w:t>
@@ -2314,10 +2439,19 @@
         <w:rPr>
           <w:b/>
           <w:bCs/>
-          <w:color w:val="ED1C24"/>
-          <w:lang w:val="pt-BR"/>
-        </w:rPr>
-        <w:t>As camadas dependem da injeção de dependência da outra camada abaixo</w:t>
+          <w:color w:val="D4711A"/>
+          <w:lang w:val="pt-BR"/>
+        </w:rPr>
+        <w:t xml:space="preserve">As camadas dependem da injeção de dependência da outra camada abaixo. </w:t>
+      </w:r>
+      <w:r>
+        <w:rPr>
+          <w:b/>
+          <w:bCs/>
+          <w:color w:val="D4711A"/>
+          <w:lang w:val="pt-BR"/>
+        </w:rPr>
+        <w:t xml:space="preserve">Assim, é necessário que se injete um presenter em uma view, para que a mesma possa funcionar. </w:t>
       </w:r>
     </w:p>
     <w:p>
@@ -2331,14 +2465,14 @@
           <w:b/>
           <w:b/>
           <w:bCs/>
-          <w:color w:val="ED1C24"/>
+          <w:color w:val="D4711A"/>
         </w:rPr>
       </w:pPr>
       <w:r>
         <w:rPr>
           <w:b/>
           <w:bCs/>
-          <w:color w:val="ED1C24"/>
+          <w:color w:val="D4711A"/>
           <w:lang w:val="pt-BR"/>
         </w:rPr>
         <w:t>P</w:t>
@@ -2347,10 +2481,37 @@
         <w:rPr>
           <w:b/>
           <w:bCs/>
-          <w:color w:val="ED1C24"/>
-          <w:lang w:val="pt-BR"/>
-        </w:rPr>
-        <w:t>olimorfismo:</w:t>
+          <w:color w:val="D4711A"/>
+          <w:lang w:val="pt-BR"/>
+        </w:rPr>
+        <w:t xml:space="preserve">olimorfismo </w:t>
+      </w:r>
+      <w:r>
+        <w:rPr>
+          <w:b/>
+          <w:bCs/>
+          <w:color w:val="D4711A"/>
+          <w:lang w:val="pt-BR"/>
+        </w:rPr>
+        <w:t>(GRASP)</w:t>
+      </w:r>
+      <w:r>
+        <w:rPr>
+          <w:b/>
+          <w:bCs/>
+          <w:color w:val="D4711A"/>
+          <w:lang w:val="pt-BR"/>
+        </w:rPr>
+        <w:t xml:space="preserve">: </w:t>
+      </w:r>
+      <w:r>
+        <w:rPr>
+          <w:b/>
+          <w:bCs/>
+          <w:color w:val="D4711A"/>
+          <w:lang w:val="pt-BR"/>
+        </w:rPr>
+        <w:t>Por meio dos algoritmos que seguem uma interface, e são selecionados dinamicamente.</w:t>
       </w:r>
     </w:p>
     <w:p>
@@ -2360,8 +2521,8 @@
           <w:lang w:val="pt-BR"/>
         </w:rPr>
       </w:pPr>
-      <w:bookmarkStart w:id="6" w:name="_jvne01fi1ufy"/>
-      <w:bookmarkEnd w:id="6"/>
+      <w:bookmarkStart w:id="7" w:name="_jvne01fi1ufy"/>
+      <w:bookmarkEnd w:id="7"/>
       <w:r>
         <w:rPr>
           <w:lang w:val="pt-BR"/>
@@ -2495,9 +2656,9 @@
           <w:lang w:val="pt-BR"/>
         </w:rPr>
       </w:pPr>
-      <w:bookmarkStart w:id="7" w:name="_GoBack"/>
       <w:bookmarkStart w:id="8" w:name="_GoBack"/>
-      <w:bookmarkEnd w:id="8"/>
+      <w:bookmarkStart w:id="9" w:name="_GoBack"/>
+      <w:bookmarkEnd w:id="9"/>
       <w:r>
         <w:rPr>
           <w:lang w:val="pt-BR"/>
@@ -2550,6 +2711,7 @@
           <w:ilvl w:val="0"/>
           <w:numId w:val="7"/>
         </w:numPr>
+        <w:jc w:val="both"/>
         <w:rPr>
           <w:b/>
           <w:b/>
@@ -2557,7 +2719,7 @@
           <w:i w:val="false"/>
           <w:i w:val="false"/>
           <w:iCs w:val="false"/>
-          <w:color w:val="ED1C24"/>
+          <w:color w:val="D4711A"/>
         </w:rPr>
       </w:pPr>
       <w:r>
@@ -2566,10 +2728,10 @@
           <w:bCs/>
           <w:i w:val="false"/>
           <w:iCs w:val="false"/>
-          <w:color w:val="ED1C24"/>
-          <w:lang w:val="pt-BR"/>
-        </w:rPr>
-        <w:t xml:space="preserve">Hook Methods (Bridge): Promove o reúso do código, o programador só precisa herdar a classe (ou implementar interface) e implementar os métodos necessários para fazer funcionar. </w:t>
+          <w:color w:val="D4711A"/>
+          <w:lang w:val="pt-BR"/>
+        </w:rPr>
+        <w:t>Hook Methods/</w:t>
       </w:r>
       <w:r>
         <w:rPr>
@@ -2577,10 +2739,120 @@
           <w:bCs/>
           <w:i w:val="false"/>
           <w:iCs w:val="false"/>
-          <w:color w:val="ED1C24"/>
-          <w:lang w:val="pt-BR"/>
-        </w:rPr>
-        <w:t>Também esconde os métodos internos da classe, a lógica.</w:t>
+          <w:color w:val="D4711A"/>
+          <w:lang w:val="pt-BR"/>
+        </w:rPr>
+        <w:t>Class</w:t>
+      </w:r>
+      <w:r>
+        <w:rPr>
+          <w:b/>
+          <w:bCs/>
+          <w:i w:val="false"/>
+          <w:iCs w:val="false"/>
+          <w:color w:val="D4711A"/>
+          <w:lang w:val="pt-BR"/>
+        </w:rPr>
+        <w:t xml:space="preserve">: Promove o reúso do código, o programador só precisa herdar a classe (ou implementar interface) e implementar os métodos necessários para fazer funcionar. </w:t>
+      </w:r>
+      <w:r>
+        <w:rPr>
+          <w:b/>
+          <w:bCs/>
+          <w:i w:val="false"/>
+          <w:iCs w:val="false"/>
+          <w:color w:val="D4711A"/>
+          <w:lang w:val="pt-BR"/>
+        </w:rPr>
+        <w:t xml:space="preserve">Também esconde os métodos internos da classe </w:t>
+      </w:r>
+      <w:r>
+        <w:rPr>
+          <w:b/>
+          <w:bCs/>
+          <w:i w:val="false"/>
+          <w:iCs w:val="false"/>
+          <w:color w:val="D4711A"/>
+          <w:lang w:val="pt-BR"/>
+        </w:rPr>
+        <w:t>Pai</w:t>
+      </w:r>
+      <w:r>
+        <w:rPr>
+          <w:b/>
+          <w:bCs/>
+          <w:i w:val="false"/>
+          <w:iCs w:val="false"/>
+          <w:color w:val="D4711A"/>
+          <w:lang w:val="pt-BR"/>
+        </w:rPr>
+        <w:t xml:space="preserve"> </w:t>
+      </w:r>
+      <w:r>
+        <w:rPr>
+          <w:b/>
+          <w:bCs/>
+          <w:i w:val="false"/>
+          <w:iCs w:val="false"/>
+          <w:color w:val="D4711A"/>
+          <w:lang w:val="pt-BR"/>
+        </w:rPr>
+        <w:t>(</w:t>
+      </w:r>
+      <w:r>
+        <w:rPr>
+          <w:b/>
+          <w:bCs/>
+          <w:i w:val="false"/>
+          <w:iCs w:val="false"/>
+          <w:color w:val="D4711A"/>
+          <w:lang w:val="pt-BR"/>
+        </w:rPr>
+        <w:t xml:space="preserve">lógica </w:t>
+      </w:r>
+      <w:r>
+        <w:rPr>
+          <w:b/>
+          <w:bCs/>
+          <w:i w:val="false"/>
+          <w:iCs w:val="false"/>
+          <w:color w:val="D4711A"/>
+          <w:lang w:val="pt-BR"/>
+        </w:rPr>
+        <w:t>interna de execução)</w:t>
+      </w:r>
+      <w:r>
+        <w:rPr>
+          <w:b/>
+          <w:bCs/>
+          <w:i w:val="false"/>
+          <w:iCs w:val="false"/>
+          <w:color w:val="D4711A"/>
+          <w:lang w:val="pt-BR"/>
+        </w:rPr>
+        <w:t xml:space="preserve">, </w:t>
+      </w:r>
+      <w:r>
+        <w:rPr>
+          <w:b/>
+          <w:bCs/>
+          <w:i w:val="false"/>
+          <w:iCs w:val="false"/>
+          <w:color w:val="D4711A"/>
+          <w:lang w:val="pt-BR"/>
+        </w:rPr>
+        <w:t>promovendo a separação de interesses</w:t>
+      </w:r>
+      <w:r>
+        <w:rPr>
+          <w:b/>
+          <w:bCs/>
+          <w:i w:val="false"/>
+          <w:iCs w:val="false"/>
+          <w:color w:val="D4711A"/>
+          <w:lang w:val="pt-BR"/>
+        </w:rPr>
+        <w:t>.</w:t>
       </w:r>
     </w:p>
     <w:p>
@@ -2590,6 +2862,7 @@
           <w:ilvl w:val="0"/>
           <w:numId w:val="7"/>
         </w:numPr>
+        <w:jc w:val="both"/>
         <w:rPr>
           <w:b/>
           <w:b/>
@@ -2597,7 +2870,7 @@
           <w:i w:val="false"/>
           <w:i w:val="false"/>
           <w:iCs w:val="false"/>
-          <w:color w:val="ED1C24"/>
+          <w:color w:val="D4711A"/>
         </w:rPr>
       </w:pPr>
       <w:r>
@@ -2606,7 +2879,7 @@
           <w:bCs/>
           <w:i w:val="false"/>
           <w:iCs w:val="false"/>
-          <w:color w:val="ED1C24"/>
+          <w:color w:val="D4711A"/>
           <w:lang w:val="pt-BR"/>
         </w:rPr>
         <w:t xml:space="preserve">Facade: Promove </w:t>
@@ -2617,25 +2890,36 @@
           <w:bCs/>
           <w:i w:val="false"/>
           <w:iCs w:val="false"/>
-          <w:color w:val="ED1C24"/>
-          <w:lang w:val="pt-BR"/>
-        </w:rPr>
-        <w:t>as separação de interesses no pacote, diminuindo as dependências</w:t>
-      </w:r>
-    </w:p>
-    <w:p>
-      <w:pPr>
-        <w:pStyle w:val="Normal"/>
-        <w:rPr>
-          <w:lang w:val="pt-BR"/>
-        </w:rPr>
-      </w:pPr>
+          <w:color w:val="D4711A"/>
+          <w:lang w:val="pt-BR"/>
+        </w:rPr>
+        <w:t xml:space="preserve">as separação de interesses no pacote, diminuindo as dependências. </w:t>
+      </w:r>
       <w:r>
         <w:rPr>
           <w:b/>
           <w:bCs/>
           <w:i w:val="false"/>
           <w:iCs w:val="false"/>
+          <w:color w:val="D4711A"/>
+          <w:lang w:val="pt-BR"/>
+        </w:rPr>
+        <w:t>Assim, o cliente só precisa utilizar e ter contato com apenas uma classe facade o pacote que ele for utilizar, diminuindo as suas dependências. Se ele estiver utilizando vários pacotes cujas facades implementem uma mesma interface, ele pode se valer de polimorfismo para promover o reúso do seu próprio código.</w:t>
+      </w:r>
+    </w:p>
+    <w:p>
+      <w:pPr>
+        <w:pStyle w:val="Normal"/>
+        <w:rPr>
+          <w:lang w:val="pt-BR"/>
+        </w:rPr>
+      </w:pPr>
+      <w:r>
+        <w:rPr>
+          <w:b/>
+          <w:bCs/>
+          <w:i w:val="false"/>
+          <w:iCs w:val="false"/>
         </w:rPr>
       </w:r>
     </w:p>
@@ -2646,8 +2930,8 @@
           <w:lang w:val="pt-BR"/>
         </w:rPr>
       </w:pPr>
-      <w:bookmarkStart w:id="9" w:name="_ybx391th2w4p"/>
-      <w:bookmarkEnd w:id="9"/>
+      <w:bookmarkStart w:id="10" w:name="_ybx391th2w4p"/>
+      <w:bookmarkEnd w:id="10"/>
       <w:r>
         <w:rPr>
           <w:lang w:val="pt-BR"/>
@@ -3229,70 +3513,17 @@
           <w:b/>
           <w:b/>
           <w:bCs/>
-          <w:color w:val="ED1C24"/>
+          <w:color w:val="D4711A"/>
         </w:rPr>
       </w:pPr>
       <w:r>
         <w:rPr>
           <w:b/>
           <w:bCs/>
-          <w:color w:val="ED1C24"/>
+          <w:color w:val="D4711A"/>
           <w:lang w:val="pt-BR"/>
         </w:rPr>
         <w:t>Dependency Injection: Se eu tiver que injetar dependência em todo os objetos que eu crio vou ter classes auxiliares demasiadamente.</w:t>
-      </w:r>
-    </w:p>
-    <w:p>
-      <w:pPr>
-        <w:pStyle w:val="Normal"/>
-        <w:rPr>
-          <w:lang w:val="pt-BR"/>
-        </w:rPr>
-      </w:pPr>
-      <w:r>
-        <w:rPr>
-          <w:lang w:val="pt-BR"/>
-        </w:rPr>
-      </w:r>
-    </w:p>
-    <w:p>
-      <w:pPr>
-        <w:pStyle w:val="Normal"/>
-        <w:rPr>
-          <w:lang w:val="pt-BR"/>
-        </w:rPr>
-      </w:pPr>
-      <w:r>
-        <w:rPr>
-          <w:lang w:val="pt-BR"/>
-        </w:rPr>
-      </w:r>
-    </w:p>
-    <w:p>
-      <w:pPr>
-        <w:pStyle w:val="Normal"/>
-        <w:rPr>
-          <w:lang w:val="pt-BR"/>
-        </w:rPr>
-      </w:pPr>
-      <w:r>
-        <w:rPr>
-          <w:lang w:val="pt-BR"/>
-        </w:rPr>
-        <w:t xml:space="preserve">c) </w:t>
-      </w:r>
-      <w:r>
-        <w:rPr>
-          <w:b/>
-          <w:lang w:val="pt-BR"/>
-        </w:rPr>
-        <w:t xml:space="preserve">[0.5] </w:t>
-      </w:r>
-      <w:r>
-        <w:rPr>
-          <w:lang w:val="pt-BR"/>
-        </w:rPr>
-        <w:t>Para o mesmo conceito escolhido em b), explique um contexto de uso apropriado, em que há razões claras para se utilizar o conceito sem incorrer nas consequências negativas.</w:t>
       </w:r>
     </w:p>
     <w:p>
@@ -3300,22 +3531,122 @@
         <w:pStyle w:val="Normal"/>
         <w:spacing w:before="0" w:after="0"/>
         <w:contextualSpacing/>
+        <w:jc w:val="both"/>
         <w:rPr>
           <w:b/>
           <w:b/>
           <w:bCs/>
-          <w:color w:val="ED1C24"/>
-          <w:lang w:val="pt-BR"/>
+          <w:color w:val="D4711A"/>
         </w:rPr>
       </w:pPr>
       <w:r>
         <w:rPr>
           <w:b/>
           <w:bCs/>
-          <w:color w:val="ED1C24"/>
-          <w:lang w:val="pt-BR"/>
-        </w:rPr>
-        <w:t>Dependency Injection: Facilitar os testes, padrão de estratégia, mudar o comportamento aproveitando código</w:t>
+          <w:color w:val="D4711A"/>
+          <w:lang w:val="pt-BR"/>
+        </w:rPr>
+        <w:t>Isto é, se forem criadas injeções de dependências desnecessárias, a criação de novos objetos que requerem essas dependências fica cada vez mais trabalhoso, sendo necessário mais código e classes auxiliares para a construção desses objetos que requerem essas injeções.</w:t>
+      </w:r>
+    </w:p>
+    <w:p>
+      <w:pPr>
+        <w:pStyle w:val="Normal"/>
+        <w:rPr>
+          <w:lang w:val="pt-BR"/>
+        </w:rPr>
+      </w:pPr>
+      <w:r>
+        <w:rPr>
+          <w:lang w:val="pt-BR"/>
+        </w:rPr>
+      </w:r>
+    </w:p>
+    <w:p>
+      <w:pPr>
+        <w:pStyle w:val="Normal"/>
+        <w:rPr>
+          <w:lang w:val="pt-BR"/>
+        </w:rPr>
+      </w:pPr>
+      <w:r>
+        <w:rPr>
+          <w:lang w:val="pt-BR"/>
+        </w:rPr>
+      </w:r>
+    </w:p>
+    <w:p>
+      <w:pPr>
+        <w:pStyle w:val="Normal"/>
+        <w:rPr>
+          <w:lang w:val="pt-BR"/>
+        </w:rPr>
+      </w:pPr>
+      <w:r>
+        <w:rPr>
+          <w:lang w:val="pt-BR"/>
+        </w:rPr>
+        <w:t xml:space="preserve">c) </w:t>
+      </w:r>
+      <w:r>
+        <w:rPr>
+          <w:b/>
+          <w:lang w:val="pt-BR"/>
+        </w:rPr>
+        <w:t xml:space="preserve">[0.5] </w:t>
+      </w:r>
+      <w:r>
+        <w:rPr>
+          <w:lang w:val="pt-BR"/>
+        </w:rPr>
+        <w:t>Para o mesmo conceito escolhido em b), explique um contexto de uso apropriado, em que há razões claras para se utilizar o conceito sem incorrer nas consequências negativas.</w:t>
+      </w:r>
+    </w:p>
+    <w:p>
+      <w:pPr>
+        <w:pStyle w:val="Normal"/>
+        <w:spacing w:before="0" w:after="0"/>
+        <w:contextualSpacing/>
+        <w:rPr>
+          <w:b/>
+          <w:b/>
+          <w:bCs/>
+          <w:color w:val="D4711A"/>
+          <w:lang w:val="pt-BR"/>
+        </w:rPr>
+      </w:pPr>
+      <w:r>
+        <w:rPr>
+          <w:b/>
+          <w:bCs/>
+          <w:color w:val="D4711A"/>
+          <w:lang w:val="pt-BR"/>
+        </w:rPr>
+        <w:t>Dependency Injection: Facilitar os testes, padrão de estratégia, mudar o comportamento aproveitando código.</w:t>
+      </w:r>
+    </w:p>
+    <w:p>
+      <w:pPr>
+        <w:pStyle w:val="Normal"/>
+        <w:spacing w:before="0" w:after="0"/>
+        <w:contextualSpacing/>
+        <w:jc w:val="both"/>
+        <w:rPr>
+          <w:b/>
+          <w:b/>
+          <w:bCs/>
+          <w:color w:val="D4711A"/>
+          <w:lang w:val="pt-BR"/>
+        </w:rPr>
+      </w:pPr>
+      <w:r>
+        <w:rPr>
+          <w:b/>
+          <w:bCs/>
+          <w:color w:val="D4711A"/>
+          <w:lang w:val="pt-BR"/>
+        </w:rPr>
+        <w:t>Quando o objeto a ser injetado for algo que possa ser dinamicamente mudado na execução, isto é, quando existe mais de um objeto (de classes distintas) possíveis a serem injetados, o que mudaria o comportamento da classe que recebe a injeção.</w:t>
       </w:r>
     </w:p>
     <w:p>

</xml_diff>

<commit_message>
Diagrama UML do facade e hookmethod
</commit_message>
<xml_diff>
--- a/P3/P3_CES28_17.docx
+++ b/P3/P3_CES28_17.docx
@@ -479,7 +479,6 @@
           <w:lang w:val="pt-BR"/>
         </w:rPr>
       </w:pPr>
-      <w:bookmarkStart w:id="4" w:name="__DdeLink__257_905583642"/>
       <w:r>
         <w:rPr>
           <w:b/>
@@ -495,7 +494,6 @@
         </w:rPr>
         <w:t xml:space="preserve">[IMPLEMENTAÇÃO] </w:t>
       </w:r>
-      <w:bookmarkEnd w:id="4"/>
       <w:r>
         <w:rPr>
           <w:b/>
@@ -2249,8 +2247,8 @@
           <w:lang w:val="pt-BR"/>
         </w:rPr>
       </w:pPr>
-      <w:bookmarkStart w:id="5" w:name="_x5heyw9nzyw4"/>
-      <w:bookmarkEnd w:id="5"/>
+      <w:bookmarkStart w:id="4" w:name="_x5heyw9nzyw4"/>
+      <w:bookmarkEnd w:id="4"/>
       <w:r>
         <w:rPr/>
         <mc:AlternateContent>
@@ -2311,8 +2309,8 @@
           <w:lang w:val="pt-BR"/>
         </w:rPr>
       </w:pPr>
-      <w:bookmarkStart w:id="6" w:name="_pdndq7arlqem"/>
-      <w:bookmarkEnd w:id="6"/>
+      <w:bookmarkStart w:id="5" w:name="_pdndq7arlqem"/>
+      <w:bookmarkEnd w:id="5"/>
       <w:r>
         <w:rPr>
           <w:lang w:val="pt-BR"/>
@@ -2521,8 +2519,8 @@
           <w:lang w:val="pt-BR"/>
         </w:rPr>
       </w:pPr>
-      <w:bookmarkStart w:id="7" w:name="_jvne01fi1ufy"/>
-      <w:bookmarkEnd w:id="7"/>
+      <w:bookmarkStart w:id="6" w:name="_jvne01fi1ufy"/>
+      <w:bookmarkEnd w:id="6"/>
       <w:r>
         <w:rPr>
           <w:lang w:val="pt-BR"/>
@@ -2656,9 +2654,9 @@
           <w:lang w:val="pt-BR"/>
         </w:rPr>
       </w:pPr>
+      <w:bookmarkStart w:id="7" w:name="_GoBack"/>
       <w:bookmarkStart w:id="8" w:name="_GoBack"/>
-      <w:bookmarkStart w:id="9" w:name="_GoBack"/>
-      <w:bookmarkEnd w:id="9"/>
+      <w:bookmarkEnd w:id="8"/>
       <w:r>
         <w:rPr>
           <w:lang w:val="pt-BR"/>
@@ -2689,6 +2687,19 @@
           <w:lang w:val="pt-BR"/>
         </w:rPr>
         <w:t>k.</w:t>
+      </w:r>
+    </w:p>
+    <w:p>
+      <w:pPr>
+        <w:pStyle w:val="Normal"/>
+        <w:rPr>
+          <w:i/>
+          <w:i/>
+          <w:lang w:val="pt-BR"/>
+        </w:rPr>
+      </w:pPr>
+      <w:r>
+        <w:rPr/>
       </w:r>
     </w:p>
     <w:p>
@@ -2723,6 +2734,53 @@
         </w:rPr>
       </w:pPr>
       <w:r>
+        <w:drawing>
+          <wp:anchor behindDoc="0" distT="0" distB="0" distL="0" distR="0" simplePos="0" locked="0" layoutInCell="1" allowOverlap="1" relativeHeight="4">
+            <wp:simplePos x="0" y="0"/>
+            <wp:positionH relativeFrom="column">
+              <wp:posOffset>3394075</wp:posOffset>
+            </wp:positionH>
+            <wp:positionV relativeFrom="paragraph">
+              <wp:posOffset>-166370</wp:posOffset>
+            </wp:positionV>
+            <wp:extent cx="2456180" cy="2974340"/>
+            <wp:effectExtent l="0" t="0" r="0" b="0"/>
+            <wp:wrapSquare wrapText="largest"/>
+            <wp:docPr id="3" name="Figura1" descr=""/>
+            <wp:cNvGraphicFramePr>
+              <a:graphicFrameLocks xmlns:a="http://schemas.openxmlformats.org/drawingml/2006/main" noChangeAspect="1"/>
+            </wp:cNvGraphicFramePr>
+            <a:graphic xmlns:a="http://schemas.openxmlformats.org/drawingml/2006/main">
+              <a:graphicData uri="http://schemas.openxmlformats.org/drawingml/2006/picture">
+                <pic:pic xmlns:pic="http://schemas.openxmlformats.org/drawingml/2006/picture">
+                  <pic:nvPicPr>
+                    <pic:cNvPr id="3" name="Figura1" descr=""/>
+                    <pic:cNvPicPr>
+                      <a:picLocks noChangeAspect="1" noChangeArrowheads="1"/>
+                    </pic:cNvPicPr>
+                  </pic:nvPicPr>
+                  <pic:blipFill>
+                    <a:blip r:embed="rId2"/>
+                    <a:stretch>
+                      <a:fillRect/>
+                    </a:stretch>
+                  </pic:blipFill>
+                  <pic:spPr bwMode="auto">
+                    <a:xfrm>
+                      <a:off x="0" y="0"/>
+                      <a:ext cx="2456180" cy="2974340"/>
+                    </a:xfrm>
+                    <a:prstGeom prst="rect">
+                      <a:avLst/>
+                    </a:prstGeom>
+                  </pic:spPr>
+                </pic:pic>
+              </a:graphicData>
+            </a:graphic>
+          </wp:anchor>
+        </w:drawing>
+      </w:r>
+      <w:r>
         <w:rPr>
           <w:b/>
           <w:bCs/>
@@ -2753,19 +2811,27 @@
           <w:color w:val="D4711A"/>
           <w:lang w:val="pt-BR"/>
         </w:rPr>
-        <w:t xml:space="preserve">: Promove o reúso do código, o programador só precisa herdar a classe (ou implementar interface) e implementar os métodos necessários para fazer funcionar. </w:t>
-      </w:r>
-      <w:r>
-        <w:rPr>
-          <w:b/>
-          <w:bCs/>
+        <w:t xml:space="preserve">: </w:t>
+      </w:r>
+    </w:p>
+    <w:p>
+      <w:pPr>
+        <w:pStyle w:val="Normal"/>
+        <w:numPr>
+          <w:ilvl w:val="1"/>
+          <w:numId w:val="7"/>
+        </w:numPr>
+        <w:jc w:val="both"/>
+        <w:rPr>
+          <w:b/>
+          <w:b/>
+          <w:bCs/>
+          <w:i w:val="false"/>
           <w:i w:val="false"/>
           <w:iCs w:val="false"/>
           <w:color w:val="D4711A"/>
-          <w:lang w:val="pt-BR"/>
-        </w:rPr>
-        <w:t xml:space="preserve">Também esconde os métodos internos da classe </w:t>
-      </w:r>
+        </w:rPr>
+      </w:pPr>
       <w:r>
         <w:rPr>
           <w:b/>
@@ -2775,19 +2841,27 @@
           <w:color w:val="D4711A"/>
           <w:lang w:val="pt-BR"/>
         </w:rPr>
-        <w:t>Pai</w:t>
-      </w:r>
-      <w:r>
-        <w:rPr>
-          <w:b/>
-          <w:bCs/>
+        <w:t xml:space="preserve">Promove o reúso do código, o programador só precisa herdar a classe (ou implementar interface) e implementar os métodos necessários para fazer funcionar. </w:t>
+      </w:r>
+    </w:p>
+    <w:p>
+      <w:pPr>
+        <w:pStyle w:val="Normal"/>
+        <w:numPr>
+          <w:ilvl w:val="1"/>
+          <w:numId w:val="7"/>
+        </w:numPr>
+        <w:jc w:val="both"/>
+        <w:rPr>
+          <w:b/>
+          <w:b/>
+          <w:bCs/>
+          <w:i w:val="false"/>
           <w:i w:val="false"/>
           <w:iCs w:val="false"/>
           <w:color w:val="D4711A"/>
-          <w:lang w:val="pt-BR"/>
-        </w:rPr>
-        <w:t xml:space="preserve"> </w:t>
-      </w:r>
+        </w:rPr>
+      </w:pPr>
       <w:r>
         <w:rPr>
           <w:b/>
@@ -2797,7 +2871,7 @@
           <w:color w:val="D4711A"/>
           <w:lang w:val="pt-BR"/>
         </w:rPr>
-        <w:t>(</w:t>
+        <w:t xml:space="preserve">Também esconde os métodos internos da classe </w:t>
       </w:r>
       <w:r>
         <w:rPr>
@@ -2808,7 +2882,7 @@
           <w:color w:val="D4711A"/>
           <w:lang w:val="pt-BR"/>
         </w:rPr>
-        <w:t xml:space="preserve">lógica </w:t>
+        <w:t>Pai</w:t>
       </w:r>
       <w:r>
         <w:rPr>
@@ -2819,7 +2893,7 @@
           <w:color w:val="D4711A"/>
           <w:lang w:val="pt-BR"/>
         </w:rPr>
-        <w:t>interna de execução)</w:t>
+        <w:t xml:space="preserve"> </w:t>
       </w:r>
       <w:r>
         <w:rPr>
@@ -2830,7 +2904,7 @@
           <w:color w:val="D4711A"/>
           <w:lang w:val="pt-BR"/>
         </w:rPr>
-        <w:t xml:space="preserve">, </w:t>
+        <w:t>(</w:t>
       </w:r>
       <w:r>
         <w:rPr>
@@ -2841,7 +2915,7 @@
           <w:color w:val="D4711A"/>
           <w:lang w:val="pt-BR"/>
         </w:rPr>
-        <w:t>promovendo a separação de interesses</w:t>
+        <w:t xml:space="preserve">lógica </w:t>
       </w:r>
       <w:r>
         <w:rPr>
@@ -2852,7 +2926,246 @@
           <w:color w:val="D4711A"/>
           <w:lang w:val="pt-BR"/>
         </w:rPr>
+        <w:t>interna de execução)</w:t>
+      </w:r>
+      <w:r>
+        <w:rPr>
+          <w:b/>
+          <w:bCs/>
+          <w:i w:val="false"/>
+          <w:iCs w:val="false"/>
+          <w:color w:val="D4711A"/>
+          <w:lang w:val="pt-BR"/>
+        </w:rPr>
+        <w:t xml:space="preserve">, </w:t>
+      </w:r>
+      <w:r>
+        <w:rPr>
+          <w:b/>
+          <w:bCs/>
+          <w:i w:val="false"/>
+          <w:iCs w:val="false"/>
+          <w:color w:val="D4711A"/>
+          <w:lang w:val="pt-BR"/>
+        </w:rPr>
+        <w:t>promovendo a separação de interesses</w:t>
+      </w:r>
+      <w:r>
+        <w:rPr>
+          <w:b/>
+          <w:bCs/>
+          <w:i w:val="false"/>
+          <w:iCs w:val="false"/>
+          <w:color w:val="D4711A"/>
+          <w:lang w:val="pt-BR"/>
+        </w:rPr>
         <w:t>.</w:t>
+      </w:r>
+    </w:p>
+    <w:p>
+      <w:pPr>
+        <w:pStyle w:val="Normal"/>
+        <w:jc w:val="both"/>
+        <w:rPr>
+          <w:b/>
+          <w:b/>
+          <w:bCs/>
+          <w:i w:val="false"/>
+          <w:i w:val="false"/>
+          <w:iCs w:val="false"/>
+          <w:color w:val="D4711A"/>
+        </w:rPr>
+      </w:pPr>
+      <w:r>
+        <w:rPr>
+          <w:b/>
+          <w:bCs/>
+          <w:i w:val="false"/>
+          <w:iCs w:val="false"/>
+          <w:color w:val="D4711A"/>
+          <w:lang w:val="pt-BR"/>
+        </w:rPr>
+        <w:t>N</w:t>
+      </w:r>
+      <w:r>
+        <w:rPr>
+          <w:b/>
+          <w:bCs/>
+          <w:i w:val="false"/>
+          <w:iCs w:val="false"/>
+          <w:color w:val="D4711A"/>
+          <w:lang w:val="pt-BR"/>
+        </w:rPr>
+        <w:t xml:space="preserve">o exemplo ao lado, o cliente deve estender a ClasseFramework e implementar os métodos meImplemente1() e meImplemente2(). Assim, quando a ClasseFeitaPeloCliente for executada </w:t>
+      </w:r>
+      <w:r>
+        <w:rPr>
+          <w:b/>
+          <w:bCs/>
+          <w:i w:val="false"/>
+          <w:iCs w:val="false"/>
+          <w:color w:val="D4711A"/>
+          <w:lang w:val="pt-BR"/>
+        </w:rPr>
+        <w:t xml:space="preserve">(no método rodar), que chamará a lógica interna, que sabe, por exemplo, que o </w:t>
+      </w:r>
+      <w:r>
+        <w:rPr>
+          <w:b/>
+          <w:bCs/>
+          <w:i w:val="false"/>
+          <w:iCs w:val="false"/>
+          <w:color w:val="D4711A"/>
+          <w:lang w:val="pt-BR"/>
+        </w:rPr>
+        <w:t xml:space="preserve">meImplemente1() </w:t>
+      </w:r>
+      <w:r>
+        <w:rPr>
+          <w:b/>
+          <w:bCs/>
+          <w:i w:val="false"/>
+          <w:iCs w:val="false"/>
+          <w:color w:val="D4711A"/>
+          <w:lang w:val="pt-BR"/>
+        </w:rPr>
+        <w:t xml:space="preserve"> deve ser executado antes do</w:t>
+      </w:r>
+      <w:r>
+        <w:rPr>
+          <w:b/>
+          <w:bCs/>
+          <w:i w:val="false"/>
+          <w:iCs w:val="false"/>
+          <w:color w:val="D4711A"/>
+          <w:lang w:val="pt-BR"/>
+        </w:rPr>
+        <w:t xml:space="preserve"> meImplemente2().</w:t>
+      </w:r>
+    </w:p>
+    <w:p>
+      <w:pPr>
+        <w:pStyle w:val="Normal"/>
+        <w:jc w:val="both"/>
+        <w:rPr>
+          <w:b/>
+          <w:b/>
+          <w:bCs/>
+          <w:i w:val="false"/>
+          <w:i w:val="false"/>
+          <w:iCs w:val="false"/>
+          <w:color w:val="D4711A"/>
+        </w:rPr>
+      </w:pPr>
+      <w:r>
+        <w:rPr>
+          <w:b/>
+          <w:bCs/>
+          <w:i w:val="false"/>
+          <w:iCs w:val="false"/>
+          <w:color w:val="D4711A"/>
+          <w:lang w:val="pt-BR"/>
+        </w:rPr>
+        <w:t>Assim, foi promovido o reúso de código (métodos herdados) e também a separação de interesses (o cliente não precisa saber nada da lógica interna)</w:t>
+      </w:r>
+    </w:p>
+    <w:p>
+      <w:pPr>
+        <w:pStyle w:val="Normal"/>
+        <w:jc w:val="both"/>
+        <w:rPr>
+          <w:lang w:val="pt-BR"/>
+        </w:rPr>
+      </w:pPr>
+      <w:r>
+        <w:rPr>
+          <w:b/>
+          <w:bCs/>
+          <w:i w:val="false"/>
+          <w:iCs w:val="false"/>
+          <w:color w:val="D4711A"/>
+        </w:rPr>
+      </w:r>
+    </w:p>
+    <w:p>
+      <w:pPr>
+        <w:pStyle w:val="Normal"/>
+        <w:jc w:val="both"/>
+        <w:rPr>
+          <w:lang w:val="pt-BR"/>
+        </w:rPr>
+      </w:pPr>
+      <w:r>
+        <w:rPr>
+          <w:b/>
+          <w:bCs/>
+          <w:i w:val="false"/>
+          <w:iCs w:val="false"/>
+          <w:color w:val="D4711A"/>
+        </w:rPr>
+      </w:r>
+    </w:p>
+    <w:p>
+      <w:pPr>
+        <w:pStyle w:val="Normal"/>
+        <w:jc w:val="both"/>
+        <w:rPr>
+          <w:lang w:val="pt-BR"/>
+        </w:rPr>
+      </w:pPr>
+      <w:r>
+        <w:rPr>
+          <w:b/>
+          <w:bCs/>
+          <w:i w:val="false"/>
+          <w:iCs w:val="false"/>
+          <w:color w:val="D4711A"/>
+        </w:rPr>
+        <w:drawing>
+          <wp:anchor behindDoc="0" distT="0" distB="0" distL="0" distR="0" simplePos="0" locked="0" layoutInCell="1" allowOverlap="1" relativeHeight="5">
+            <wp:simplePos x="0" y="0"/>
+            <wp:positionH relativeFrom="column">
+              <wp:posOffset>3336925</wp:posOffset>
+            </wp:positionH>
+            <wp:positionV relativeFrom="paragraph">
+              <wp:posOffset>95250</wp:posOffset>
+            </wp:positionV>
+            <wp:extent cx="2837180" cy="2450465"/>
+            <wp:effectExtent l="0" t="0" r="0" b="0"/>
+            <wp:wrapSquare wrapText="largest"/>
+            <wp:docPr id="4" name="Figura2" descr=""/>
+            <wp:cNvGraphicFramePr>
+              <a:graphicFrameLocks xmlns:a="http://schemas.openxmlformats.org/drawingml/2006/main" noChangeAspect="1"/>
+            </wp:cNvGraphicFramePr>
+            <a:graphic xmlns:a="http://schemas.openxmlformats.org/drawingml/2006/main">
+              <a:graphicData uri="http://schemas.openxmlformats.org/drawingml/2006/picture">
+                <pic:pic xmlns:pic="http://schemas.openxmlformats.org/drawingml/2006/picture">
+                  <pic:nvPicPr>
+                    <pic:cNvPr id="4" name="Figura2" descr=""/>
+                    <pic:cNvPicPr>
+                      <a:picLocks noChangeAspect="1" noChangeArrowheads="1"/>
+                    </pic:cNvPicPr>
+                  </pic:nvPicPr>
+                  <pic:blipFill>
+                    <a:blip r:embed="rId3"/>
+                    <a:stretch>
+                      <a:fillRect/>
+                    </a:stretch>
+                  </pic:blipFill>
+                  <pic:spPr bwMode="auto">
+                    <a:xfrm>
+                      <a:off x="0" y="0"/>
+                      <a:ext cx="2837180" cy="2450465"/>
+                    </a:xfrm>
+                    <a:prstGeom prst="rect">
+                      <a:avLst/>
+                    </a:prstGeom>
+                  </pic:spPr>
+                </pic:pic>
+              </a:graphicData>
+            </a:graphic>
+          </wp:anchor>
+        </w:drawing>
       </w:r>
     </w:p>
     <w:p>
@@ -2882,19 +3195,27 @@
           <w:color w:val="D4711A"/>
           <w:lang w:val="pt-BR"/>
         </w:rPr>
-        <w:t xml:space="preserve">Facade: Promove </w:t>
-      </w:r>
-      <w:r>
-        <w:rPr>
-          <w:b/>
-          <w:bCs/>
+        <w:t xml:space="preserve">Facade: </w:t>
+      </w:r>
+    </w:p>
+    <w:p>
+      <w:pPr>
+        <w:pStyle w:val="Normal"/>
+        <w:numPr>
+          <w:ilvl w:val="1"/>
+          <w:numId w:val="7"/>
+        </w:numPr>
+        <w:jc w:val="both"/>
+        <w:rPr>
+          <w:b/>
+          <w:b/>
+          <w:bCs/>
+          <w:i w:val="false"/>
           <w:i w:val="false"/>
           <w:iCs w:val="false"/>
           <w:color w:val="D4711A"/>
-          <w:lang w:val="pt-BR"/>
-        </w:rPr>
-        <w:t xml:space="preserve">as separação de interesses no pacote, diminuindo as dependências. </w:t>
-      </w:r>
+        </w:rPr>
+      </w:pPr>
       <w:r>
         <w:rPr>
           <w:b/>
@@ -2904,22 +3225,111 @@
           <w:color w:val="D4711A"/>
           <w:lang w:val="pt-BR"/>
         </w:rPr>
-        <w:t>Assim, o cliente só precisa utilizar e ter contato com apenas uma classe facade o pacote que ele for utilizar, diminuindo as suas dependências. Se ele estiver utilizando vários pacotes cujas facades implementem uma mesma interface, ele pode se valer de polimorfismo para promover o reúso do seu próprio código.</w:t>
-      </w:r>
-    </w:p>
-    <w:p>
-      <w:pPr>
-        <w:pStyle w:val="Normal"/>
-        <w:rPr>
-          <w:lang w:val="pt-BR"/>
-        </w:rPr>
-      </w:pPr>
+        <w:t xml:space="preserve">Promove </w:t>
+      </w:r>
       <w:r>
         <w:rPr>
           <w:b/>
           <w:bCs/>
           <w:i w:val="false"/>
           <w:iCs w:val="false"/>
+          <w:color w:val="D4711A"/>
+          <w:lang w:val="pt-BR"/>
+        </w:rPr>
+        <w:t xml:space="preserve">as separação de interesses no pacote, diminuindo as dependências. </w:t>
+      </w:r>
+      <w:r>
+        <w:rPr>
+          <w:b/>
+          <w:bCs/>
+          <w:i w:val="false"/>
+          <w:iCs w:val="false"/>
+          <w:color w:val="D4711A"/>
+          <w:lang w:val="pt-BR"/>
+        </w:rPr>
+        <w:t xml:space="preserve">Assim, o cliente só precisa utilizar e ter contato com apenas uma classe facade o pacote que ele for utilizar, diminuindo as suas dependências. </w:t>
+      </w:r>
+    </w:p>
+    <w:p>
+      <w:pPr>
+        <w:pStyle w:val="Normal"/>
+        <w:numPr>
+          <w:ilvl w:val="1"/>
+          <w:numId w:val="7"/>
+        </w:numPr>
+        <w:jc w:val="both"/>
+        <w:rPr>
+          <w:b/>
+          <w:b/>
+          <w:bCs/>
+          <w:i w:val="false"/>
+          <w:i w:val="false"/>
+          <w:iCs w:val="false"/>
+          <w:color w:val="D4711A"/>
+        </w:rPr>
+      </w:pPr>
+      <w:r>
+        <w:rPr>
+          <w:b/>
+          <w:bCs/>
+          <w:i w:val="false"/>
+          <w:iCs w:val="false"/>
+          <w:color w:val="D4711A"/>
+          <w:lang w:val="pt-BR"/>
+        </w:rPr>
+        <w:t>Se ele estiver utilizando vários pacotes cujas facades implementem uma mesma interface, ele pode se valer de polimorfismo para promover o reúso do seu próprio código.</w:t>
+      </w:r>
+    </w:p>
+    <w:p>
+      <w:pPr>
+        <w:pStyle w:val="Normal"/>
+        <w:jc w:val="both"/>
+        <w:rPr>
+          <w:b/>
+          <w:b/>
+          <w:bCs/>
+          <w:i w:val="false"/>
+          <w:i w:val="false"/>
+          <w:iCs w:val="false"/>
+          <w:color w:val="D4711A"/>
+        </w:rPr>
+      </w:pPr>
+      <w:r>
+        <w:rPr>
+          <w:b/>
+          <w:bCs/>
+          <w:i w:val="false"/>
+          <w:iCs w:val="false"/>
+          <w:color w:val="D4711A"/>
+          <w:lang w:val="pt-BR"/>
+        </w:rPr>
+        <w:t>N</w:t>
+      </w:r>
+      <w:r>
+        <w:rPr>
+          <w:b/>
+          <w:bCs/>
+          <w:i w:val="false"/>
+          <w:iCs w:val="false"/>
+          <w:color w:val="D4711A"/>
+          <w:lang w:val="pt-BR"/>
+        </w:rPr>
+        <w:t>o exemplo ao lado, o cliente pode usar dois frameworks distintos (que tem a mesma facade), reaproveitando assim o seu código, utilizando-se de polimorfismo durante a execução, no qual ele poderia trocar de framework. Também há a separação de interesses, pois novamente o cliente não precisa saber das classes internas.</w:t>
+      </w:r>
+    </w:p>
+    <w:p>
+      <w:pPr>
+        <w:pStyle w:val="Normal"/>
+        <w:rPr>
+          <w:lang w:val="pt-BR"/>
+        </w:rPr>
+      </w:pPr>
+      <w:r>
+        <w:rPr>
+          <w:b/>
+          <w:bCs/>
+          <w:i w:val="false"/>
+          <w:iCs w:val="false"/>
         </w:rPr>
       </w:r>
     </w:p>
@@ -2930,8 +3340,20 @@
           <w:lang w:val="pt-BR"/>
         </w:rPr>
       </w:pPr>
-      <w:bookmarkStart w:id="10" w:name="_ybx391th2w4p"/>
-      <w:bookmarkEnd w:id="10"/>
+      <w:r>
+        <w:rPr/>
+      </w:r>
+      <w:r>
+        <w:br w:type="page"/>
+      </w:r>
+    </w:p>
+    <w:p>
+      <w:pPr>
+        <w:pStyle w:val="Ttulo2"/>
+        <w:rPr/>
+      </w:pPr>
+      <w:bookmarkStart w:id="9" w:name="_ybx391th2w4p"/>
+      <w:bookmarkEnd w:id="9"/>
       <w:r>
         <w:rPr>
           <w:lang w:val="pt-BR"/>

</xml_diff>